<commit_message>
forgetting to comitt ftw. Changed questionnaire A
</commit_message>
<xml_diff>
--- a/docs/Fragebogen A.docx
+++ b/docs/Fragebogen A.docx
@@ -465,13 +465,7 @@
         <w:rPr>
           <w:b/>
         </w:rPr>
-        <w:t>Digitalen</w:t>
-      </w:r>
-      <w:r>
-        <w:rPr>
-          <w:b/>
-        </w:rPr>
-        <w:t xml:space="preserve"> Rollenspielen</w:t>
+        <w:t>Digitalen Rollenspielen</w:t>
       </w:r>
       <w:r>
         <w:t xml:space="preserve"> (PC/Konsole)</w:t>
@@ -519,8 +513,6 @@
         </w:pBdr>
         <w:ind w:left="426" w:firstLine="294"/>
       </w:pPr>
-      <w:bookmarkStart w:id="0" w:name="_GoBack"/>
-      <w:bookmarkEnd w:id="0"/>
     </w:p>
     <w:p>
       <w:pPr>
@@ -791,10 +783,7 @@
         </w:tabs>
       </w:pPr>
       <w:r>
-        <w:t xml:space="preserve">Ich </w:t>
-      </w:r>
-      <w:r>
-        <w:t>würde das System privat als P&amp;P Plattform einsetzen</w:t>
+        <w:t>Ich würde das Tool privat als Hilfe bei normalen P&amp;P Runden verwenden</w:t>
       </w:r>
       <w:r>
         <w:tab/>
@@ -824,9 +813,12 @@
     </w:p>
     <w:p>
       <w:pPr>
-        <w:tabs>
-          <w:tab w:val="right" w:pos="9072"/>
-        </w:tabs>
+        <w:pStyle w:val="ListParagraph"/>
+      </w:pPr>
+    </w:p>
+    <w:p>
+      <w:pPr>
+        <w:pStyle w:val="ListParagraph"/>
       </w:pPr>
     </w:p>
     <w:p>
@@ -840,8 +832,16 @@
           <w:tab w:val="right" w:pos="9072"/>
         </w:tabs>
       </w:pPr>
-      <w:r>
-        <w:t>Ich würde das Tool privat als Hilfe bei normalen P&amp;P Runden verwenden</w:t>
+      <w:bookmarkStart w:id="0" w:name="_GoBack"/>
+      <w:bookmarkEnd w:id="0"/>
+      <w:r>
+        <w:t xml:space="preserve">Ich würde das System privat </w:t>
+      </w:r>
+      <w:r>
+        <w:t xml:space="preserve">alleinstehend </w:t>
+      </w:r>
+      <w:r>
+        <w:t>als P&amp;P Plattform einsetzen</w:t>
       </w:r>
       <w:r>
         <w:tab/>
@@ -868,6 +868,14 @@
         <w:t>o</w:t>
       </w:r>
       <w:proofErr w:type="spellEnd"/>
+    </w:p>
+    <w:p>
+      <w:pPr>
+        <w:pStyle w:val="ListParagraph"/>
+        <w:tabs>
+          <w:tab w:val="right" w:pos="9072"/>
+        </w:tabs>
+      </w:pPr>
     </w:p>
     <w:p>
       <w:pPr>

</xml_diff>